<commit_message>
feat: updating word document and main source
</commit_message>
<xml_diff>
--- a/README.docx
+++ b/README.docx
@@ -171,6 +171,81 @@
           <w:lang w:val="es-ES"/>
         </w:rPr>
         <w:lastRenderedPageBreak/>
+        <w:t>Introducción</w:t>
+      </w:r>
+    </w:p>
+    <w:p>
+      <w:pPr>
+        <w:rPr>
+          <w:lang w:val="es-ES"/>
+        </w:rPr>
+      </w:pPr>
+      <w:r>
+        <w:rPr>
+          <w:lang w:val="es-ES"/>
+        </w:rPr>
+        <w:br w:type="page"/>
+      </w:r>
+    </w:p>
+    <w:p>
+      <w:pPr>
+        <w:pStyle w:val="Title"/>
+        <w:rPr>
+          <w:lang w:val="es-ES"/>
+        </w:rPr>
+      </w:pPr>
+      <w:r>
+        <w:rPr>
+          <w:lang w:val="es-ES"/>
+        </w:rPr>
+        <w:lastRenderedPageBreak/>
+        <w:t>Tabla de contenido</w:t>
+      </w:r>
+    </w:p>
+    <w:p>
+      <w:pPr>
+        <w:rPr>
+          <w:lang w:val="es-ES"/>
+        </w:rPr>
+      </w:pPr>
+    </w:p>
+    <w:p>
+      <w:pPr>
+        <w:rPr>
+          <w:lang w:val="es-ES"/>
+        </w:rPr>
+      </w:pPr>
+    </w:p>
+    <w:p>
+      <w:pPr>
+        <w:rPr>
+          <w:rFonts w:asciiTheme="majorHAnsi" w:eastAsiaTheme="majorEastAsia" w:hAnsiTheme="majorHAnsi" w:cstheme="majorBidi"/>
+          <w:spacing w:val="-10"/>
+          <w:kern w:val="28"/>
+          <w:sz w:val="56"/>
+          <w:szCs w:val="56"/>
+          <w:lang w:val="es-ES"/>
+        </w:rPr>
+      </w:pPr>
+      <w:r>
+        <w:rPr>
+          <w:lang w:val="es-ES"/>
+        </w:rPr>
+        <w:br w:type="page"/>
+      </w:r>
+    </w:p>
+    <w:p>
+      <w:pPr>
+        <w:pStyle w:val="Title"/>
+        <w:rPr>
+          <w:lang w:val="es-ES"/>
+        </w:rPr>
+      </w:pPr>
+      <w:r>
+        <w:rPr>
+          <w:lang w:val="es-ES"/>
+        </w:rPr>
+        <w:lastRenderedPageBreak/>
         <w:t>Granularidad</w:t>
       </w:r>
     </w:p>
@@ -387,6 +462,53 @@
         <w:rPr>
           <w:lang w:val="es-ES"/>
         </w:rPr>
+        <w:t>dim_</w:t>
+      </w:r>
+      <w:r>
+        <w:rPr>
+          <w:lang w:val="es-ES"/>
+        </w:rPr>
+        <w:t>date</w:t>
+      </w:r>
+    </w:p>
+    <w:p>
+      <w:pPr>
+        <w:rPr>
+          <w:lang w:val="es-ES"/>
+        </w:rPr>
+      </w:pPr>
+      <w:r>
+        <w:rPr>
+          <w:lang w:val="es-ES"/>
+        </w:rPr>
+        <w:t xml:space="preserve">Dimensión que almacena información detallada sobre las fechas, esta dimensión es una dimensión que hemos utilizado por defecto en el curso, por lo que no se agregara descripción para cada uno de los atributos de </w:t>
+      </w:r>
+      <w:r>
+        <w:rPr>
+          <w:lang w:val="es-ES"/>
+        </w:rPr>
+        <w:t>esta</w:t>
+      </w:r>
+    </w:p>
+    <w:p>
+      <w:pPr>
+        <w:pStyle w:val="Heading2"/>
+        <w:rPr>
+          <w:lang w:val="es-ES"/>
+        </w:rPr>
+      </w:pPr>
+    </w:p>
+    <w:p>
+      <w:pPr>
+        <w:pStyle w:val="Heading2"/>
+        <w:rPr>
+          <w:lang w:val="es-ES"/>
+        </w:rPr>
+      </w:pPr>
+      <w:r>
+        <w:rPr>
+          <w:lang w:val="es-ES"/>
+        </w:rPr>
         <w:t>dim_customer</w:t>
       </w:r>
     </w:p>
@@ -536,6 +658,150 @@
     </w:p>
     <w:p>
       <w:pPr>
+        <w:rPr>
+          <w:color w:val="156082" w:themeColor="accent1"/>
+          <w:lang w:val="es-ES"/>
+        </w:rPr>
+      </w:pPr>
+      <w:r>
+        <w:rPr>
+          <w:b/>
+          <w:bCs/>
+          <w:color w:val="156082" w:themeColor="accent1"/>
+          <w:lang w:val="es-ES"/>
+        </w:rPr>
+        <w:t>Slowly Changing Dimensions (SCD)</w:t>
+      </w:r>
+      <w:r>
+        <w:rPr>
+          <w:color w:val="156082" w:themeColor="accent1"/>
+          <w:lang w:val="es-ES"/>
+        </w:rPr>
+        <w:t>:</w:t>
+      </w:r>
+    </w:p>
+    <w:p>
+      <w:pPr>
+        <w:rPr>
+          <w:color w:val="156082" w:themeColor="accent1"/>
+          <w:lang w:val="es-ES"/>
+        </w:rPr>
+      </w:pPr>
+    </w:p>
+    <w:p>
+      <w:pPr>
+        <w:rPr>
+          <w:color w:val="000000" w:themeColor="text1"/>
+          <w:lang w:val="es-ES"/>
+        </w:rPr>
+      </w:pPr>
+      <w:r>
+        <w:rPr>
+          <w:color w:val="156082" w:themeColor="accent1"/>
+          <w:lang w:val="es-ES"/>
+        </w:rPr>
+        <w:t>customer_</w:t>
+      </w:r>
+      <w:r>
+        <w:rPr>
+          <w:color w:val="156082" w:themeColor="accent1"/>
+          <w:lang w:val="es-ES"/>
+        </w:rPr>
+        <w:t>name</w:t>
+      </w:r>
+      <w:r>
+        <w:rPr>
+          <w:color w:val="156082" w:themeColor="accent1"/>
+          <w:lang w:val="es-ES"/>
+        </w:rPr>
+        <w:t xml:space="preserve">: </w:t>
+      </w:r>
+      <w:r>
+        <w:rPr>
+          <w:color w:val="000000" w:themeColor="text1"/>
+          <w:lang w:val="es-ES"/>
+        </w:rPr>
+        <w:t>Puede cambiar debido a errores de tipografías, cambios de nombre o fusiones de cuentas</w:t>
+      </w:r>
+    </w:p>
+    <w:p>
+      <w:pPr>
+        <w:rPr>
+          <w:color w:val="000000" w:themeColor="text1"/>
+          <w:lang w:val="es-ES"/>
+        </w:rPr>
+      </w:pPr>
+      <w:r>
+        <w:rPr>
+          <w:color w:val="156082" w:themeColor="accent1"/>
+          <w:lang w:val="es-ES"/>
+        </w:rPr>
+        <w:t>segment:</w:t>
+      </w:r>
+      <w:r>
+        <w:rPr>
+          <w:color w:val="156082" w:themeColor="accent1"/>
+          <w:lang w:val="es-ES"/>
+        </w:rPr>
+        <w:t xml:space="preserve"> </w:t>
+      </w:r>
+      <w:r>
+        <w:rPr>
+          <w:color w:val="000000" w:themeColor="text1"/>
+          <w:lang w:val="es-ES"/>
+        </w:rPr>
+        <w:t>Los clientes pueden cambiar de segmento debido a la evolución de sus necesidades o comportamientos de compra</w:t>
+      </w:r>
+    </w:p>
+    <w:p>
+      <w:pPr>
+        <w:rPr>
+          <w:color w:val="000000" w:themeColor="text1"/>
+          <w:lang w:val="es-ES"/>
+        </w:rPr>
+      </w:pPr>
+    </w:p>
+    <w:p>
+      <w:pPr>
+        <w:rPr>
+          <w:color w:val="000000" w:themeColor="text1"/>
+          <w:lang w:val="es-ES"/>
+        </w:rPr>
+      </w:pPr>
+      <w:r>
+        <w:rPr>
+          <w:b/>
+          <w:bCs/>
+          <w:color w:val="156082" w:themeColor="accent1"/>
+          <w:lang w:val="es-ES"/>
+        </w:rPr>
+        <w:t>Estrategia</w:t>
+      </w:r>
+      <w:r>
+        <w:rPr>
+          <w:color w:val="000000" w:themeColor="text1"/>
+          <w:lang w:val="es-ES"/>
+        </w:rPr>
+        <w:t>: Utilizar SCD tipo 2, para mantener un histórico, creando una nueva fila en la dimensión con cada cambio significativo, junto con marcas de tiempo para rastrear vigencia de cada versión</w:t>
+      </w:r>
+    </w:p>
+    <w:p>
+      <w:pPr>
+        <w:rPr>
+          <w:color w:val="000000" w:themeColor="text1"/>
+          <w:lang w:val="es-ES"/>
+        </w:rPr>
+      </w:pPr>
+      <w:r>
+        <w:rPr>
+          <w:color w:val="000000" w:themeColor="text1"/>
+          <w:lang w:val="es-ES"/>
+        </w:rPr>
+        <w:br w:type="page"/>
+      </w:r>
+    </w:p>
+    <w:p>
+      <w:pPr>
         <w:pStyle w:val="Heading2"/>
         <w:rPr>
           <w:lang w:val="es-ES"/>
@@ -545,11 +811,13 @@
         <w:rPr>
           <w:lang w:val="es-ES"/>
         </w:rPr>
+        <w:lastRenderedPageBreak/>
         <w:t>dim_product</w:t>
       </w:r>
     </w:p>
     <w:p>
       <w:pPr>
+        <w:ind w:left="720" w:hanging="720"/>
         <w:rPr>
           <w:lang w:val="es-ES"/>
         </w:rPr>
@@ -574,13 +842,1303 @@
           <w:lang w:val="es-ES"/>
         </w:rPr>
       </w:pPr>
-    </w:p>
-    <w:p>
-      <w:pPr>
-        <w:rPr>
-          <w:lang w:val="es-ES"/>
-        </w:rPr>
-      </w:pPr>
+      <w:r>
+        <w:rPr>
+          <w:b/>
+          <w:bCs/>
+          <w:lang w:val="es-ES"/>
+        </w:rPr>
+        <w:t>sk_product</w:t>
+      </w:r>
+      <w:r>
+        <w:rPr>
+          <w:lang w:val="es-ES"/>
+        </w:rPr>
+        <w:t>: Clave surrogada autoincremental que actúa como un identificador único para cada producto en el Data Warehouse</w:t>
+      </w:r>
+    </w:p>
+    <w:p>
+      <w:pPr>
+        <w:rPr>
+          <w:lang w:val="es-ES"/>
+        </w:rPr>
+      </w:pPr>
+      <w:r>
+        <w:rPr>
+          <w:b/>
+          <w:bCs/>
+          <w:lang w:val="es-ES"/>
+        </w:rPr>
+        <w:t>product_id</w:t>
+      </w:r>
+      <w:r>
+        <w:rPr>
+          <w:lang w:val="es-ES"/>
+        </w:rPr>
+        <w:t>: Código único asignado a cada producto, utilizado internamente para identificar productos en diferentes sistemas y bases de datos.</w:t>
+      </w:r>
+    </w:p>
+    <w:p>
+      <w:pPr>
+        <w:rPr>
+          <w:lang w:val="es-ES"/>
+        </w:rPr>
+      </w:pPr>
+      <w:r>
+        <w:rPr>
+          <w:b/>
+          <w:bCs/>
+          <w:lang w:val="es-ES"/>
+        </w:rPr>
+        <w:t>product_name</w:t>
+      </w:r>
+      <w:r>
+        <w:rPr>
+          <w:lang w:val="es-ES"/>
+        </w:rPr>
+        <w:t>: Nombre del producto, utilizado en reportes y análisis para identificar productos de manera legible</w:t>
+      </w:r>
+    </w:p>
+    <w:p>
+      <w:pPr>
+        <w:rPr>
+          <w:lang w:val="es-ES"/>
+        </w:rPr>
+      </w:pPr>
+      <w:r>
+        <w:rPr>
+          <w:b/>
+          <w:bCs/>
+          <w:lang w:val="es-ES"/>
+        </w:rPr>
+        <w:t>category</w:t>
+      </w:r>
+      <w:r>
+        <w:rPr>
+          <w:lang w:val="es-ES"/>
+        </w:rPr>
+        <w:t>: Categoría general a la que pertenece el producto, permitiendo análisis agregados por categorías de productos</w:t>
+      </w:r>
+    </w:p>
+    <w:p>
+      <w:pPr>
+        <w:rPr>
+          <w:lang w:val="es-ES"/>
+        </w:rPr>
+      </w:pPr>
+      <w:r>
+        <w:rPr>
+          <w:b/>
+          <w:bCs/>
+          <w:lang w:val="es-ES"/>
+        </w:rPr>
+        <w:t>sub_category</w:t>
+      </w:r>
+      <w:r>
+        <w:rPr>
+          <w:lang w:val="es-ES"/>
+        </w:rPr>
+        <w:t>: Subcategoría más específica del producto, para análisis más granulares y detallados dentro de cada categoría</w:t>
+      </w:r>
+    </w:p>
+    <w:p>
+      <w:pPr>
+        <w:rPr>
+          <w:lang w:val="es-ES"/>
+        </w:rPr>
+      </w:pPr>
+      <w:r>
+        <w:rPr>
+          <w:b/>
+          <w:bCs/>
+          <w:lang w:val="es-ES"/>
+        </w:rPr>
+        <w:t>timestamp</w:t>
+      </w:r>
+      <w:r>
+        <w:rPr>
+          <w:lang w:val="es-ES"/>
+        </w:rPr>
+        <w:t xml:space="preserve">: </w:t>
+      </w:r>
+      <w:r>
+        <w:rPr>
+          <w:lang w:val="es-ES"/>
+        </w:rPr>
+        <w:t>Marcara el tiempo cuando se creó el registro</w:t>
+      </w:r>
+    </w:p>
+    <w:p>
+      <w:pPr>
+        <w:rPr>
+          <w:lang w:val="es-ES"/>
+        </w:rPr>
+      </w:pPr>
+    </w:p>
+    <w:p>
+      <w:pPr>
+        <w:rPr>
+          <w:color w:val="156082" w:themeColor="accent1"/>
+          <w:lang w:val="es-ES"/>
+        </w:rPr>
+      </w:pPr>
+      <w:r>
+        <w:rPr>
+          <w:b/>
+          <w:bCs/>
+          <w:color w:val="156082" w:themeColor="accent1"/>
+          <w:lang w:val="es-ES"/>
+        </w:rPr>
+        <w:t>Slowly Changing Dimensions (SCD)</w:t>
+      </w:r>
+      <w:r>
+        <w:rPr>
+          <w:color w:val="156082" w:themeColor="accent1"/>
+          <w:lang w:val="es-ES"/>
+        </w:rPr>
+        <w:t>:</w:t>
+      </w:r>
+    </w:p>
+    <w:p>
+      <w:pPr>
+        <w:rPr>
+          <w:lang w:val="es-ES"/>
+        </w:rPr>
+      </w:pPr>
+    </w:p>
+    <w:p>
+      <w:pPr>
+        <w:rPr>
+          <w:color w:val="000000" w:themeColor="text1"/>
+          <w:lang w:val="es-ES"/>
+        </w:rPr>
+      </w:pPr>
+      <w:r>
+        <w:rPr>
+          <w:color w:val="156082" w:themeColor="accent1"/>
+          <w:lang w:val="es-ES"/>
+        </w:rPr>
+        <w:t>product_name:</w:t>
+      </w:r>
+      <w:r>
+        <w:rPr>
+          <w:color w:val="000000" w:themeColor="text1"/>
+          <w:lang w:val="es-ES"/>
+        </w:rPr>
+        <w:t xml:space="preserve"> Puede cambiar por renovación de marca o errores iniciales</w:t>
+      </w:r>
+    </w:p>
+    <w:p>
+      <w:pPr>
+        <w:rPr>
+          <w:color w:val="000000" w:themeColor="text1"/>
+          <w:lang w:val="es-ES"/>
+        </w:rPr>
+      </w:pPr>
+      <w:r>
+        <w:rPr>
+          <w:color w:val="156082" w:themeColor="accent1"/>
+          <w:lang w:val="es-ES"/>
+        </w:rPr>
+        <w:t>category</w:t>
+      </w:r>
+      <w:r>
+        <w:rPr>
+          <w:color w:val="000000" w:themeColor="text1"/>
+          <w:lang w:val="es-ES"/>
+        </w:rPr>
+        <w:t>: El producto puede cambiar de categoría según estrategia de marketing</w:t>
+      </w:r>
+    </w:p>
+    <w:p>
+      <w:pPr>
+        <w:rPr>
+          <w:color w:val="000000" w:themeColor="text1"/>
+          <w:lang w:val="es-ES"/>
+        </w:rPr>
+      </w:pPr>
+      <w:r>
+        <w:rPr>
+          <w:color w:val="156082" w:themeColor="accent1"/>
+          <w:lang w:val="es-ES"/>
+        </w:rPr>
+        <w:t>sub_category</w:t>
+      </w:r>
+      <w:r>
+        <w:rPr>
+          <w:color w:val="000000" w:themeColor="text1"/>
+          <w:lang w:val="es-ES"/>
+        </w:rPr>
+        <w:t xml:space="preserve">: </w:t>
+      </w:r>
+      <w:r>
+        <w:rPr>
+          <w:color w:val="000000" w:themeColor="text1"/>
+          <w:lang w:val="es-ES"/>
+        </w:rPr>
+        <w:t>El producto puede cambiar de</w:t>
+      </w:r>
+      <w:r>
+        <w:rPr>
+          <w:color w:val="000000" w:themeColor="text1"/>
+          <w:lang w:val="es-ES"/>
+        </w:rPr>
+        <w:t xml:space="preserve"> subcategoría</w:t>
+      </w:r>
+      <w:r>
+        <w:rPr>
+          <w:color w:val="000000" w:themeColor="text1"/>
+          <w:lang w:val="es-ES"/>
+        </w:rPr>
+        <w:t xml:space="preserve"> según estrategia de marketing</w:t>
+      </w:r>
+    </w:p>
+    <w:p>
+      <w:pPr>
+        <w:rPr>
+          <w:color w:val="000000" w:themeColor="text1"/>
+          <w:lang w:val="es-ES"/>
+        </w:rPr>
+      </w:pPr>
+    </w:p>
+    <w:p>
+      <w:pPr>
+        <w:rPr>
+          <w:color w:val="000000" w:themeColor="text1"/>
+          <w:lang w:val="es-ES"/>
+        </w:rPr>
+      </w:pPr>
+      <w:r>
+        <w:rPr>
+          <w:b/>
+          <w:bCs/>
+          <w:color w:val="156082" w:themeColor="accent1"/>
+          <w:lang w:val="es-ES"/>
+        </w:rPr>
+        <w:t>Estrategia</w:t>
+      </w:r>
+      <w:r>
+        <w:rPr>
+          <w:color w:val="000000" w:themeColor="text1"/>
+          <w:lang w:val="es-ES"/>
+        </w:rPr>
+        <w:t>:</w:t>
+      </w:r>
+      <w:r>
+        <w:rPr>
+          <w:color w:val="000000" w:themeColor="text1"/>
+          <w:lang w:val="es-ES"/>
+        </w:rPr>
+        <w:t xml:space="preserve"> Similar que en dim_customer, se utilizaría una SCD Tipo 2, para llevar un histórico y validar la evolución de la información del producto</w:t>
+      </w:r>
+    </w:p>
+    <w:p>
+      <w:pPr>
+        <w:rPr>
+          <w:color w:val="000000" w:themeColor="text1"/>
+          <w:lang w:val="es-ES"/>
+        </w:rPr>
+      </w:pPr>
+      <w:r>
+        <w:rPr>
+          <w:color w:val="000000" w:themeColor="text1"/>
+          <w:lang w:val="es-ES"/>
+        </w:rPr>
+        <w:br w:type="page"/>
+      </w:r>
+    </w:p>
+    <w:p>
+      <w:pPr>
+        <w:pStyle w:val="Heading2"/>
+        <w:rPr>
+          <w:lang w:val="es-ES"/>
+        </w:rPr>
+      </w:pPr>
+      <w:r>
+        <w:rPr>
+          <w:lang w:val="es-ES"/>
+        </w:rPr>
+        <w:lastRenderedPageBreak/>
+        <w:t>dim_</w:t>
+      </w:r>
+      <w:r>
+        <w:rPr>
+          <w:lang w:val="es-ES"/>
+        </w:rPr>
+        <w:t>ship_mode</w:t>
+      </w:r>
+    </w:p>
+    <w:p>
+      <w:pPr>
+        <w:rPr>
+          <w:lang w:val="es-ES"/>
+        </w:rPr>
+      </w:pPr>
+      <w:r>
+        <w:rPr>
+          <w:lang w:val="es-ES"/>
+        </w:rPr>
+        <w:t>Dimensión que almacena información sobre los modos de envío disponibles</w:t>
+      </w:r>
+    </w:p>
+    <w:p>
+      <w:pPr>
+        <w:rPr>
+          <w:lang w:val="es-ES"/>
+        </w:rPr>
+      </w:pPr>
+    </w:p>
+    <w:p>
+      <w:pPr>
+        <w:rPr>
+          <w:lang w:val="es-ES"/>
+        </w:rPr>
+      </w:pPr>
+      <w:r>
+        <w:rPr>
+          <w:b/>
+          <w:bCs/>
+          <w:lang w:val="es-ES"/>
+        </w:rPr>
+        <w:t>sk_ship_mode</w:t>
+      </w:r>
+      <w:r>
+        <w:rPr>
+          <w:lang w:val="es-ES"/>
+        </w:rPr>
+        <w:t>: Clave surrogada autoincremental, sirve como identificador único para cada modo de envío.</w:t>
+      </w:r>
+    </w:p>
+    <w:p>
+      <w:pPr>
+        <w:rPr>
+          <w:b/>
+          <w:lang w:val="es-ES"/>
+        </w:rPr>
+      </w:pPr>
+      <w:r>
+        <w:rPr>
+          <w:b/>
+          <w:bCs/>
+          <w:lang w:val="es-ES"/>
+        </w:rPr>
+        <w:t>ship_mode</w:t>
+      </w:r>
+      <w:r>
+        <w:rPr>
+          <w:lang w:val="es-ES"/>
+        </w:rPr>
+        <w:t>: Nombre o descripción del modo de envío</w:t>
+      </w:r>
+      <w:r>
+        <w:rPr>
+          <w:lang w:val="es-ES"/>
+        </w:rPr>
+        <w:t xml:space="preserve"> (</w:t>
+      </w:r>
+      <w:r>
+        <w:rPr>
+          <w:lang w:val="es-ES"/>
+        </w:rPr>
+        <w:t>Standard Clas</w:t>
+      </w:r>
+      <w:r>
+        <w:rPr>
+          <w:lang w:val="es-ES"/>
+        </w:rPr>
+        <w:t>s, Second Class, Same Day, First Class)</w:t>
+      </w:r>
+    </w:p>
+    <w:p>
+      <w:pPr>
+        <w:rPr>
+          <w:lang w:val="es-ES"/>
+        </w:rPr>
+      </w:pPr>
+      <w:r>
+        <w:rPr>
+          <w:b/>
+          <w:bCs/>
+          <w:lang w:val="es-ES"/>
+        </w:rPr>
+        <w:t>timestamp</w:t>
+      </w:r>
+      <w:r>
+        <w:rPr>
+          <w:lang w:val="es-ES"/>
+        </w:rPr>
+        <w:t xml:space="preserve">: </w:t>
+      </w:r>
+      <w:r>
+        <w:rPr>
+          <w:lang w:val="es-ES"/>
+        </w:rPr>
+        <w:t>Marcara el tiempo cuando se creó el registro</w:t>
+      </w:r>
+    </w:p>
+    <w:p>
+      <w:pPr>
+        <w:rPr>
+          <w:lang w:val="es-ES"/>
+        </w:rPr>
+      </w:pPr>
+    </w:p>
+    <w:p>
+      <w:pPr>
+        <w:rPr>
+          <w:color w:val="156082" w:themeColor="accent1"/>
+          <w:lang w:val="es-ES"/>
+        </w:rPr>
+      </w:pPr>
+      <w:r>
+        <w:rPr>
+          <w:b/>
+          <w:bCs/>
+          <w:color w:val="156082" w:themeColor="accent1"/>
+          <w:lang w:val="es-ES"/>
+        </w:rPr>
+        <w:t>Slowly Changing Dimensions (SCD)</w:t>
+      </w:r>
+      <w:r>
+        <w:rPr>
+          <w:color w:val="156082" w:themeColor="accent1"/>
+          <w:lang w:val="es-ES"/>
+        </w:rPr>
+        <w:t>:</w:t>
+      </w:r>
+    </w:p>
+    <w:p>
+      <w:pPr>
+        <w:rPr>
+          <w:color w:val="000000" w:themeColor="text1"/>
+          <w:lang w:val="es-ES"/>
+        </w:rPr>
+      </w:pPr>
+    </w:p>
+    <w:p>
+      <w:pPr>
+        <w:rPr>
+          <w:color w:val="000000" w:themeColor="text1"/>
+          <w:lang w:val="es-ES"/>
+        </w:rPr>
+      </w:pPr>
+      <w:r>
+        <w:rPr>
+          <w:color w:val="156082" w:themeColor="accent1"/>
+          <w:lang w:val="es-ES"/>
+        </w:rPr>
+        <w:t>ship_mode</w:t>
+      </w:r>
+      <w:r>
+        <w:rPr>
+          <w:color w:val="000000" w:themeColor="text1"/>
+          <w:lang w:val="es-ES"/>
+        </w:rPr>
+        <w:t xml:space="preserve">: </w:t>
+      </w:r>
+      <w:r>
+        <w:rPr>
+          <w:color w:val="000000" w:themeColor="text1"/>
+          <w:lang w:val="es-ES"/>
+        </w:rPr>
+        <w:t>Los modos de envió pueden cambiar de nombre debido a los proveedores</w:t>
+      </w:r>
+    </w:p>
+    <w:p>
+      <w:pPr>
+        <w:rPr>
+          <w:color w:val="000000" w:themeColor="text1"/>
+          <w:lang w:val="es-ES"/>
+        </w:rPr>
+      </w:pPr>
+    </w:p>
+    <w:p>
+      <w:pPr>
+        <w:rPr>
+          <w:color w:val="000000" w:themeColor="text1"/>
+          <w:lang w:val="es-ES"/>
+        </w:rPr>
+      </w:pPr>
+      <w:r>
+        <w:rPr>
+          <w:b/>
+          <w:bCs/>
+          <w:color w:val="156082" w:themeColor="accent1"/>
+          <w:lang w:val="es-ES"/>
+        </w:rPr>
+        <w:t>Estrategia</w:t>
+      </w:r>
+      <w:r>
+        <w:rPr>
+          <w:color w:val="000000" w:themeColor="text1"/>
+          <w:lang w:val="es-ES"/>
+        </w:rPr>
+        <w:t>: Similar que en dim_</w:t>
+      </w:r>
+      <w:r>
+        <w:rPr>
+          <w:color w:val="000000" w:themeColor="text1"/>
+          <w:lang w:val="es-ES"/>
+        </w:rPr>
+        <w:t>product</w:t>
+      </w:r>
+      <w:r>
+        <w:rPr>
+          <w:color w:val="000000" w:themeColor="text1"/>
+          <w:lang w:val="es-ES"/>
+        </w:rPr>
+        <w:t xml:space="preserve">, se utilizaría una SCD Tipo 2, para llevar un histórico y validar </w:t>
+      </w:r>
+      <w:r>
+        <w:rPr>
+          <w:color w:val="000000" w:themeColor="text1"/>
+          <w:lang w:val="es-ES"/>
+        </w:rPr>
+        <w:t>como han cambiado los modos de envío a lo largo del tiempo</w:t>
+      </w:r>
+    </w:p>
+    <w:p>
+      <w:pPr>
+        <w:rPr>
+          <w:lang w:val="es-ES"/>
+        </w:rPr>
+      </w:pPr>
+      <w:r>
+        <w:rPr>
+          <w:lang w:val="es-ES"/>
+        </w:rPr>
+        <w:br w:type="page"/>
+      </w:r>
+    </w:p>
+    <w:p>
+      <w:pPr>
+        <w:pStyle w:val="Heading2"/>
+        <w:rPr>
+          <w:lang w:val="es-ES"/>
+        </w:rPr>
+      </w:pPr>
+      <w:r>
+        <w:rPr>
+          <w:lang w:val="es-ES"/>
+        </w:rPr>
+        <w:lastRenderedPageBreak/>
+        <w:t>dim_</w:t>
+      </w:r>
+      <w:r>
+        <w:rPr>
+          <w:lang w:val="es-ES"/>
+        </w:rPr>
+        <w:t>geography</w:t>
+      </w:r>
+    </w:p>
+    <w:p>
+      <w:pPr>
+        <w:rPr>
+          <w:lang w:val="es-ES"/>
+        </w:rPr>
+      </w:pPr>
+      <w:r>
+        <w:rPr>
+          <w:lang w:val="es-ES"/>
+        </w:rPr>
+        <w:t>Dimensión que almacena información sobre las ubicaciones geográficas relacionadas con las ventas</w:t>
+      </w:r>
+    </w:p>
+    <w:p>
+      <w:pPr>
+        <w:rPr>
+          <w:lang w:val="es-ES"/>
+        </w:rPr>
+      </w:pPr>
+    </w:p>
+    <w:p>
+      <w:pPr>
+        <w:rPr>
+          <w:lang w:val="es-ES"/>
+        </w:rPr>
+      </w:pPr>
+      <w:r>
+        <w:rPr>
+          <w:b/>
+          <w:bCs/>
+          <w:lang w:val="es-ES"/>
+        </w:rPr>
+        <w:t>sk_geography</w:t>
+      </w:r>
+      <w:r>
+        <w:rPr>
+          <w:lang w:val="es-ES"/>
+        </w:rPr>
+        <w:t>: Clave surrogada autoincremental, actúa como un identificador único para cada entrada geográfica.</w:t>
+      </w:r>
+    </w:p>
+    <w:p>
+      <w:pPr>
+        <w:rPr>
+          <w:lang w:val="es-ES"/>
+        </w:rPr>
+      </w:pPr>
+      <w:r>
+        <w:rPr>
+          <w:b/>
+          <w:bCs/>
+          <w:lang w:val="es-ES"/>
+        </w:rPr>
+        <w:t>postal_code</w:t>
+      </w:r>
+      <w:r>
+        <w:rPr>
+          <w:lang w:val="es-ES"/>
+        </w:rPr>
+        <w:t>: Código postal de la ubicación, útil para análisis geográficos detallados y para dirigir estrategias de marketing localizadas.</w:t>
+      </w:r>
+    </w:p>
+    <w:p>
+      <w:pPr>
+        <w:rPr>
+          <w:lang w:val="es-ES"/>
+        </w:rPr>
+      </w:pPr>
+      <w:r>
+        <w:rPr>
+          <w:b/>
+          <w:bCs/>
+          <w:lang w:val="es-ES"/>
+        </w:rPr>
+        <w:t>country</w:t>
+      </w:r>
+      <w:r>
+        <w:rPr>
+          <w:lang w:val="es-ES"/>
+        </w:rPr>
+        <w:t>: País de la ubicación, permite realizar análisis por país y entender mercados internacionales.</w:t>
+      </w:r>
+    </w:p>
+    <w:p>
+      <w:pPr>
+        <w:rPr>
+          <w:lang w:val="es-ES"/>
+        </w:rPr>
+      </w:pPr>
+      <w:r>
+        <w:rPr>
+          <w:b/>
+          <w:bCs/>
+          <w:lang w:val="es-ES"/>
+        </w:rPr>
+        <w:t>region</w:t>
+      </w:r>
+      <w:r>
+        <w:rPr>
+          <w:lang w:val="es-ES"/>
+        </w:rPr>
+        <w:t>: Región dentro del país, como un estado o provincia, para análisis más específicos dentro de grandes mercados.</w:t>
+      </w:r>
+    </w:p>
+    <w:p>
+      <w:pPr>
+        <w:rPr>
+          <w:lang w:val="es-ES"/>
+        </w:rPr>
+      </w:pPr>
+      <w:r>
+        <w:rPr>
+          <w:b/>
+          <w:bCs/>
+          <w:lang w:val="es-ES"/>
+        </w:rPr>
+        <w:t>state</w:t>
+      </w:r>
+      <w:r>
+        <w:rPr>
+          <w:lang w:val="es-ES"/>
+        </w:rPr>
+        <w:t>: Estado específico, para análisis detallados y comparaciones entre diferentes estados dentro de un país.</w:t>
+      </w:r>
+    </w:p>
+    <w:p>
+      <w:pPr>
+        <w:rPr>
+          <w:lang w:val="es-ES"/>
+        </w:rPr>
+      </w:pPr>
+      <w:r>
+        <w:rPr>
+          <w:b/>
+          <w:bCs/>
+          <w:lang w:val="es-ES"/>
+        </w:rPr>
+        <w:t>city</w:t>
+      </w:r>
+      <w:r>
+        <w:rPr>
+          <w:lang w:val="es-ES"/>
+        </w:rPr>
+        <w:t>: Ciudad, útil para análisis urbanos y para entender la distribución de clientes o ventas en áreas metropolitanas.</w:t>
+      </w:r>
+    </w:p>
+    <w:p>
+      <w:pPr>
+        <w:rPr>
+          <w:lang w:val="es-ES"/>
+        </w:rPr>
+      </w:pPr>
+      <w:r>
+        <w:rPr>
+          <w:b/>
+          <w:bCs/>
+          <w:lang w:val="es-ES"/>
+        </w:rPr>
+        <w:t>timestamp</w:t>
+      </w:r>
+      <w:r>
+        <w:rPr>
+          <w:lang w:val="es-ES"/>
+        </w:rPr>
+        <w:t xml:space="preserve">: </w:t>
+      </w:r>
+      <w:r>
+        <w:rPr>
+          <w:lang w:val="es-ES"/>
+        </w:rPr>
+        <w:t>Marcara el tiempo cuando se creó el registro</w:t>
+      </w:r>
+    </w:p>
+    <w:p>
+      <w:pPr>
+        <w:rPr>
+          <w:lang w:val="es-ES"/>
+        </w:rPr>
+      </w:pPr>
+    </w:p>
+    <w:p>
+      <w:pPr>
+        <w:rPr>
+          <w:color w:val="156082" w:themeColor="accent1"/>
+          <w:lang w:val="es-ES"/>
+        </w:rPr>
+      </w:pPr>
+      <w:r>
+        <w:rPr>
+          <w:b/>
+          <w:bCs/>
+          <w:color w:val="156082" w:themeColor="accent1"/>
+          <w:lang w:val="es-ES"/>
+        </w:rPr>
+        <w:t>Slowly Changing Dimensions (SCD)</w:t>
+      </w:r>
+      <w:r>
+        <w:rPr>
+          <w:color w:val="156082" w:themeColor="accent1"/>
+          <w:lang w:val="es-ES"/>
+        </w:rPr>
+        <w:t>:</w:t>
+      </w:r>
+    </w:p>
+    <w:p>
+      <w:pPr>
+        <w:rPr>
+          <w:lang w:val="es-ES"/>
+        </w:rPr>
+      </w:pPr>
+    </w:p>
+    <w:p>
+      <w:pPr>
+        <w:rPr>
+          <w:color w:val="000000" w:themeColor="text1"/>
+          <w:lang w:val="es-ES"/>
+        </w:rPr>
+      </w:pPr>
+      <w:r>
+        <w:rPr>
+          <w:color w:val="156082" w:themeColor="accent1"/>
+          <w:lang w:val="es-ES"/>
+        </w:rPr>
+        <w:t>city</w:t>
+      </w:r>
+      <w:r>
+        <w:rPr>
+          <w:color w:val="156082" w:themeColor="accent1"/>
+          <w:lang w:val="es-ES"/>
+        </w:rPr>
+        <w:t>:</w:t>
+      </w:r>
+      <w:r>
+        <w:rPr>
+          <w:color w:val="000000" w:themeColor="text1"/>
+          <w:lang w:val="es-ES"/>
+        </w:rPr>
+        <w:t xml:space="preserve"> </w:t>
+      </w:r>
+      <w:r>
+        <w:rPr>
+          <w:color w:val="000000" w:themeColor="text1"/>
+          <w:lang w:val="es-ES"/>
+        </w:rPr>
+        <w:t>El nombre de las ciudades puede cambiar debido a reorganizaciones territoriales</w:t>
+      </w:r>
+    </w:p>
+    <w:p>
+      <w:pPr>
+        <w:rPr>
+          <w:color w:val="000000" w:themeColor="text1"/>
+          <w:lang w:val="es-ES"/>
+        </w:rPr>
+      </w:pPr>
+    </w:p>
+    <w:p>
+      <w:pPr>
+        <w:rPr>
+          <w:color w:val="000000" w:themeColor="text1"/>
+          <w:lang w:val="es-ES"/>
+        </w:rPr>
+      </w:pPr>
+      <w:r>
+        <w:rPr>
+          <w:b/>
+          <w:bCs/>
+          <w:color w:val="156082" w:themeColor="accent1"/>
+          <w:lang w:val="es-ES"/>
+        </w:rPr>
+        <w:t>Estrategia</w:t>
+      </w:r>
+      <w:r>
+        <w:rPr>
+          <w:color w:val="000000" w:themeColor="text1"/>
+          <w:lang w:val="es-ES"/>
+        </w:rPr>
+        <w:t>: Similar que en dim_</w:t>
+      </w:r>
+      <w:r>
+        <w:rPr>
+          <w:color w:val="000000" w:themeColor="text1"/>
+          <w:lang w:val="es-ES"/>
+        </w:rPr>
+        <w:t>ship_mode</w:t>
+      </w:r>
+      <w:r>
+        <w:rPr>
+          <w:color w:val="000000" w:themeColor="text1"/>
+          <w:lang w:val="es-ES"/>
+        </w:rPr>
+        <w:t>, se utilizaría una SCD Tipo 2, para llevar un histórico y validar la evolución d</w:t>
+      </w:r>
+      <w:r>
+        <w:rPr>
+          <w:color w:val="000000" w:themeColor="text1"/>
+          <w:lang w:val="es-ES"/>
+        </w:rPr>
+        <w:t>e estos cambios</w:t>
+      </w:r>
+    </w:p>
+    <w:p>
+      <w:pPr>
+        <w:rPr>
+          <w:lang w:val="es-ES"/>
+        </w:rPr>
+      </w:pPr>
+      <w:r>
+        <w:rPr>
+          <w:lang w:val="es-ES"/>
+        </w:rPr>
+        <w:br w:type="page"/>
+      </w:r>
+    </w:p>
+    <w:p>
+      <w:pPr>
+        <w:pStyle w:val="Title"/>
+        <w:rPr>
+          <w:lang w:val="es-ES"/>
+        </w:rPr>
+      </w:pPr>
+      <w:r>
+        <w:rPr>
+          <w:lang w:val="es-ES"/>
+        </w:rPr>
+        <w:lastRenderedPageBreak/>
+        <w:t xml:space="preserve">Tabla de </w:t>
+      </w:r>
+      <w:r>
+        <w:rPr>
+          <w:lang w:val="es-ES"/>
+        </w:rPr>
+        <w:t>hechos</w:t>
+      </w:r>
+    </w:p>
+    <w:p>
+      <w:pPr>
+        <w:pStyle w:val="Heading2"/>
+        <w:rPr>
+          <w:lang w:val="es-ES"/>
+        </w:rPr>
+      </w:pPr>
+      <w:r>
+        <w:rPr>
+          <w:lang w:val="es-ES"/>
+        </w:rPr>
+        <w:t>fac_sales</w:t>
+      </w:r>
+    </w:p>
+    <w:p>
+      <w:pPr>
+        <w:rPr>
+          <w:lang w:val="es-ES"/>
+        </w:rPr>
+      </w:pPr>
+      <w:r>
+        <w:rPr>
+          <w:lang w:val="es-ES"/>
+        </w:rPr>
+        <w:t>Tabla donde estarán registradas las transacciones de ventas</w:t>
+      </w:r>
+    </w:p>
+    <w:p>
+      <w:pPr>
+        <w:rPr>
+          <w:lang w:val="es-ES"/>
+        </w:rPr>
+      </w:pPr>
+    </w:p>
+    <w:p>
+      <w:pPr>
+        <w:rPr>
+          <w:lang w:val="es-ES"/>
+        </w:rPr>
+      </w:pPr>
+      <w:r>
+        <w:rPr>
+          <w:b/>
+          <w:bCs/>
+          <w:lang w:val="es-ES"/>
+        </w:rPr>
+        <w:t>sk_customer</w:t>
+      </w:r>
+      <w:r>
+        <w:rPr>
+          <w:lang w:val="es-ES"/>
+        </w:rPr>
+        <w:t>: Clave foránea que referencia a dim_customer. Esta columna enlaza cada registro de venta con un cliente específico, permitiendo analizar las ventas por cliente, entender patrones de compra, y segmentar clientes basado en comportamientos de compra.</w:t>
+      </w:r>
+    </w:p>
+    <w:p>
+      <w:pPr>
+        <w:rPr>
+          <w:lang w:val="es-ES"/>
+        </w:rPr>
+      </w:pPr>
+      <w:r>
+        <w:rPr>
+          <w:b/>
+          <w:bCs/>
+          <w:lang w:val="es-ES"/>
+        </w:rPr>
+        <w:t>sk_product</w:t>
+      </w:r>
+      <w:r>
+        <w:rPr>
+          <w:lang w:val="es-ES"/>
+        </w:rPr>
+        <w:t>: Clave foránea que referencia a dim_product. Asocia cada venta con un producto específico, lo que es fundamental para analizar el rendimiento de los productos, identificar cuáles son los más vendidos, y entender las tendencias de demanda.</w:t>
+      </w:r>
+    </w:p>
+    <w:p>
+      <w:pPr>
+        <w:rPr>
+          <w:lang w:val="es-ES"/>
+        </w:rPr>
+      </w:pPr>
+      <w:r>
+        <w:rPr>
+          <w:b/>
+          <w:bCs/>
+          <w:lang w:val="es-ES"/>
+        </w:rPr>
+        <w:t>sk_ship_mode</w:t>
+      </w:r>
+      <w:r>
+        <w:rPr>
+          <w:lang w:val="es-ES"/>
+        </w:rPr>
+        <w:t>: Clave foránea que referencia a dim_ship_mode. Relaciona cada venta con un modo de envío, permitiendo análisis sobre cómo los métodos de envío afectan las ventas, la satisfacción del cliente, y los tiempos de entrega.</w:t>
+      </w:r>
+    </w:p>
+    <w:p>
+      <w:pPr>
+        <w:rPr>
+          <w:lang w:val="es-ES"/>
+        </w:rPr>
+      </w:pPr>
+      <w:r>
+        <w:rPr>
+          <w:b/>
+          <w:bCs/>
+          <w:lang w:val="es-ES"/>
+        </w:rPr>
+        <w:t>sk_geography</w:t>
+      </w:r>
+      <w:r>
+        <w:rPr>
+          <w:lang w:val="es-ES"/>
+        </w:rPr>
+        <w:t>: Clave foránea que referencia a dim_geography. Vincula las ventas a una ubicación geográfica específica, habilitando análisis geográficos de las ventas para identificar mercados fuertes y áreas con potencial de crecimiento.</w:t>
+      </w:r>
+    </w:p>
+    <w:p>
+      <w:pPr>
+        <w:rPr>
+          <w:lang w:val="es-ES"/>
+        </w:rPr>
+      </w:pPr>
+      <w:r>
+        <w:rPr>
+          <w:b/>
+          <w:bCs/>
+          <w:lang w:val="es-ES"/>
+        </w:rPr>
+        <w:t>sk_date_key_order_date</w:t>
+      </w:r>
+      <w:r>
+        <w:rPr>
+          <w:lang w:val="es-ES"/>
+        </w:rPr>
+        <w:t>: Clave foránea que referencia a dim_date para la fecha de la orden. Permite realizar análisis temporales de las ventas, identificar tendencias estacionales, y evaluar el impacto de eventos específicos en las ventas.</w:t>
+      </w:r>
+    </w:p>
+    <w:p>
+      <w:pPr>
+        <w:rPr>
+          <w:lang w:val="es-ES"/>
+        </w:rPr>
+      </w:pPr>
+      <w:r>
+        <w:rPr>
+          <w:b/>
+          <w:bCs/>
+          <w:lang w:val="es-ES"/>
+        </w:rPr>
+        <w:t>sk_date_key_ship_date</w:t>
+      </w:r>
+      <w:r>
+        <w:rPr>
+          <w:lang w:val="es-ES"/>
+        </w:rPr>
+        <w:t>: Clave foránea similar que referencia a dim_date para la fecha de envío. Esto posibilita el análisis del ciclo de cumplimiento de pedidos, desde la orden hasta la entrega, y su impacto en la satisfacción del cliente.</w:t>
+      </w:r>
+    </w:p>
+    <w:p>
+      <w:pPr>
+        <w:rPr>
+          <w:lang w:val="es-ES"/>
+        </w:rPr>
+      </w:pPr>
+      <w:r>
+        <w:rPr>
+          <w:b/>
+          <w:bCs/>
+          <w:lang w:val="es-ES"/>
+        </w:rPr>
+        <w:t>row_id</w:t>
+      </w:r>
+      <w:r>
+        <w:rPr>
+          <w:lang w:val="es-ES"/>
+        </w:rPr>
+        <w:t>: Identificador único para cada fila en la tabla de hechos. Esencial para mantener la integridad de los datos y para referenciar registros específicos durante el análisis y la resolución de problemas.</w:t>
+      </w:r>
+    </w:p>
+    <w:p>
+      <w:pPr>
+        <w:rPr>
+          <w:lang w:val="es-ES"/>
+        </w:rPr>
+      </w:pPr>
+      <w:r>
+        <w:rPr>
+          <w:b/>
+          <w:bCs/>
+          <w:lang w:val="es-ES"/>
+        </w:rPr>
+        <w:t>order_id</w:t>
+      </w:r>
+      <w:r>
+        <w:rPr>
+          <w:lang w:val="es-ES"/>
+        </w:rPr>
+        <w:t>: Identificador único de cada orden de venta. Permite rastrear y analizar las ventas a nivel de orden, facilitando la gestión de pedidos y el análisis de transacciones individuales o agrupadas.</w:t>
+      </w:r>
+    </w:p>
+    <w:p>
+      <w:pPr>
+        <w:rPr>
+          <w:lang w:val="es-ES"/>
+        </w:rPr>
+      </w:pPr>
+      <w:r>
+        <w:rPr>
+          <w:b/>
+          <w:bCs/>
+          <w:lang w:val="es-ES"/>
+        </w:rPr>
+        <w:t>sales</w:t>
+      </w:r>
+      <w:r>
+        <w:rPr>
+          <w:lang w:val="es-ES"/>
+        </w:rPr>
+        <w:t>: Monto total de la venta. Esta métrica es crucial para el análisis de ingresos, permitiendo evaluar el rendimiento financiero de productos, categorías, clientes, y regiones geográficas.</w:t>
+      </w:r>
+    </w:p>
+    <w:p>
+      <w:pPr>
+        <w:rPr>
+          <w:lang w:val="es-ES"/>
+        </w:rPr>
+      </w:pPr>
+      <w:r>
+        <w:rPr>
+          <w:b/>
+          <w:bCs/>
+          <w:lang w:val="es-ES"/>
+        </w:rPr>
+        <w:t>quantity</w:t>
+      </w:r>
+      <w:r>
+        <w:rPr>
+          <w:lang w:val="es-ES"/>
+        </w:rPr>
+        <w:t>: Cantidad de productos vendidos en la transacción. Esencial para análisis de volumen, ayudando a entender las unidades vendidas más allá del valor monetario de las ventas.</w:t>
+      </w:r>
+    </w:p>
+    <w:p>
+      <w:pPr>
+        <w:rPr>
+          <w:lang w:val="es-ES"/>
+        </w:rPr>
+      </w:pPr>
+      <w:r>
+        <w:rPr>
+          <w:b/>
+          <w:bCs/>
+          <w:lang w:val="es-ES"/>
+        </w:rPr>
+        <w:t>discount</w:t>
+      </w:r>
+      <w:r>
+        <w:rPr>
+          <w:lang w:val="es-ES"/>
+        </w:rPr>
+        <w:t>: Descuento aplicado a la venta. Permite evaluar el impacto de las estrategias de precios y promociones en el volumen de ventas y en la rentabilidad.</w:t>
+      </w:r>
+    </w:p>
+    <w:p>
+      <w:pPr>
+        <w:rPr>
+          <w:lang w:val="es-ES"/>
+        </w:rPr>
+      </w:pPr>
+      <w:r>
+        <w:rPr>
+          <w:b/>
+          <w:bCs/>
+          <w:lang w:val="es-ES"/>
+        </w:rPr>
+        <w:t>profit</w:t>
+      </w:r>
+      <w:r>
+        <w:rPr>
+          <w:lang w:val="es-ES"/>
+        </w:rPr>
+        <w:t>: Beneficio generado por la venta. Esta métrica es fundamental para análisis de rentabilidad, permitiendo a las organizaciones identificar qué productos, clientes, o regiones son los más rentables.</w:t>
+      </w:r>
+    </w:p>
+    <w:p>
+      <w:pPr>
+        <w:rPr>
+          <w:lang w:val="es-ES"/>
+        </w:rPr>
+      </w:pPr>
+      <w:r>
+        <w:rPr>
+          <w:lang w:val="es-ES"/>
+        </w:rPr>
+        <w:br w:type="page"/>
+      </w:r>
+    </w:p>
+    <w:p>
+      <w:pPr>
+        <w:pStyle w:val="Title"/>
+        <w:rPr>
+          <w:lang w:val="es-ES"/>
+        </w:rPr>
+      </w:pPr>
+      <w:r>
+        <w:rPr>
+          <w:lang w:val="es-ES"/>
+        </w:rPr>
+        <w:lastRenderedPageBreak/>
+        <w:t>Modelo estrella</w:t>
+      </w:r>
+    </w:p>
+    <w:p>
+      <w:pPr>
+        <w:rPr>
+          <w:lang w:val="es-ES"/>
+        </w:rPr>
+      </w:pPr>
+    </w:p>
+    <w:p>
+      <w:pPr>
+        <w:rPr>
+          <w:lang w:val="es-ES"/>
+        </w:rPr>
+      </w:pPr>
+      <w:r>
+        <w:rPr>
+          <w:noProof/>
+          <w:lang w:val="es-ES"/>
+        </w:rPr>
+        <w:drawing>
+          <wp:inline distT="0" distB="0" distL="0" distR="0" wp14:anchorId="736F67C8" wp14:editId="50254311">
+            <wp:extent cx="5943600" cy="5366385"/>
+            <wp:effectExtent l="0" t="0" r="0" b="5715"/>
+            <wp:docPr id="1794204330" name="Picture 1" descr="A screenshot of a computer&#10;&#10;Description automatically generated"/>
+            <wp:cNvGraphicFramePr>
+              <a:graphicFrameLocks xmlns:a="http://schemas.openxmlformats.org/drawingml/2006/main" noChangeAspect="1"/>
+            </wp:cNvGraphicFramePr>
+            <a:graphic xmlns:a="http://schemas.openxmlformats.org/drawingml/2006/main">
+              <a:graphicData uri="http://schemas.openxmlformats.org/drawingml/2006/picture">
+                <pic:pic xmlns:pic="http://schemas.openxmlformats.org/drawingml/2006/picture">
+                  <pic:nvPicPr>
+                    <pic:cNvPr id="1794204330" name="Picture 1" descr="A screenshot of a computer&#10;&#10;Description automatically generated"/>
+                    <pic:cNvPicPr/>
+                  </pic:nvPicPr>
+                  <pic:blipFill>
+                    <a:blip r:embed="rId9" cstate="print">
+                      <a:extLst>
+                        <a:ext uri="{28A0092B-C50C-407E-A947-70E740481C1C}">
+                          <a14:useLocalDpi xmlns:a14="http://schemas.microsoft.com/office/drawing/2010/main" val="0"/>
+                        </a:ext>
+                      </a:extLst>
+                    </a:blip>
+                    <a:stretch>
+                      <a:fillRect/>
+                    </a:stretch>
+                  </pic:blipFill>
+                  <pic:spPr>
+                    <a:xfrm>
+                      <a:off x="0" y="0"/>
+                      <a:ext cx="5943600" cy="5366385"/>
+                    </a:xfrm>
+                    <a:prstGeom prst="rect">
+                      <a:avLst/>
+                    </a:prstGeom>
+                  </pic:spPr>
+                </pic:pic>
+              </a:graphicData>
+            </a:graphic>
+          </wp:inline>
+        </w:drawing>
+      </w:r>
     </w:p>
     <w:sectPr>
       <w:pgSz w:w="12240" w:h="15840"/>

</xml_diff>